<commit_message>
How to create IDM JSON files
</commit_message>
<xml_diff>
--- a/Creating IDM Product files.docx
+++ b/Creating IDM Product files.docx
@@ -54,7 +54,10 @@
     </w:p>
     <w:p>
       <w:r>
-        <w:t>Create a new JSON file in the folder where the schemas are stored.  It will contain:</w:t>
+        <w:t>Using the Oxygen JSON Editor, c</w:t>
+      </w:r>
+      <w:r>
+        <w:t>reate a new JSON file in the folder where the schemas are stored.  It will contain:</w:t>
       </w:r>
     </w:p>
     <w:p>
@@ -915,14 +918,7 @@
           <w:sz w:val="18"/>
           <w:szCs w:val="18"/>
         </w:rPr>
-        <w:t>The keyword "selectionTool" is ignored by the validation engine. It is either not part of the JSON Schema Draft 7 Specification or is used in conjunction with "$ref".</w:t>
-      </w:r>
-      <w:r>
-        <w:rPr>
-          <w:sz w:val="18"/>
-          <w:szCs w:val="18"/>
-        </w:rPr>
-        <w:t xml:space="preserve"> </w:t>
+        <w:t xml:space="preserve">The keyword "selectionTool" is ignored by the validation engine. It is either not part of the JSON Schema Draft 7 Specification or is used in conjunction with "$ref". </w:t>
       </w:r>
     </w:p>
     <w:p>
@@ -1571,6 +1567,7 @@
   <w:style w:type="character" w:default="1" w:styleId="DefaultParagraphFont">
     <w:name w:val="Default Paragraph Font"/>
     <w:uiPriority w:val="1"/>
+    <w:semiHidden/>
     <w:unhideWhenUsed/>
   </w:style>
   <w:style w:type="table" w:default="1" w:styleId="TableNormal">

</xml_diff>